<commit_message>
I have updated and run the analysis with all necessary changes, this is a commit before I consider country specific discounting.
</commit_message>
<xml_diff>
--- a/Table_1_Ireland.docx
+++ b/Table_1_Ireland.docx
@@ -3354,95 +3354,95 @@
                 <w:szCs w:val="22"/>
                 <w:color w:val="000000"/>
               </w:rPr>
-              <w:t xml:space="preserve">0.07</w:t>
-            </w:r>
-          </w:p>
-        </w:tc>
-        <w:tc>
-          <w:tcPr>
-            <w:tcBorders>
-              <w:bottom w:val="single" w:sz="6" w:space="0" w:color="666666"/>
-              <w:top w:val="single" w:sz="6" w:space="0" w:color="666666"/>
-              <w:left w:val="single" w:sz="6" w:space="0" w:color="666666"/>
-              <w:right w:val="single" w:sz="6" w:space="0" w:color="666666"/>
-            </w:tcBorders>
-            <w:shd w:val="clear" w:color="auto" w:fill="FFFFFF"/>
-            <w:tcMar>
-              <w:top w:w="0" w:type="dxa"/>
-              <w:bottom w:w="0" w:type="dxa"/>
-              <w:left w:w="0" w:type="dxa"/>
-              <w:right w:w="0" w:type="dxa"/>
-            </w:tcMar>
-            <w:vAlign w:val="center"/>
-          </w:tcPr>
-          <w:p>
-            <w:pPr>
-              <w:pStyle w:val="Normal"/>
-              <w:jc w:val="left"/>
-              <w:pBdr>
-                <w:bottom w:val="none" w:sz="0" w:space="0" w:color="000000"/>
-                <w:top w:val="none" w:sz="0" w:space="0" w:color="000000"/>
-                <w:left w:val="none" w:sz="0" w:space="0" w:color="000000"/>
-                <w:right w:val="none" w:sz="0" w:space="0" w:color="000000"/>
-              </w:pBdr>
-              <w:spacing w:after="100" w:before="100" w:line="240"/>
-              <w:ind w:left="100" w:right="100" w:firstLine="0" w:firstLineChars="0"/>
-            </w:pPr>
-            <w:r>
-              <w:rPr>
-                <w:rFonts w:ascii="Arial" w:hAnsi="Arial" w:eastAsia="Arial" w:cs="Arial"/>
-                <w:i w:val="false"/>
-                <w:b w:val="false"/>
-                <w:u w:val="none"/>
-                <w:sz w:val="22"/>
-                <w:szCs w:val="22"/>
-                <w:color w:val="000000"/>
-              </w:rPr>
-              <w:t xml:space="preserve">0.06</w:t>
-            </w:r>
-          </w:p>
-        </w:tc>
-        <w:tc>
-          <w:tcPr>
-            <w:tcBorders>
-              <w:bottom w:val="single" w:sz="6" w:space="0" w:color="666666"/>
-              <w:top w:val="single" w:sz="6" w:space="0" w:color="666666"/>
-              <w:left w:val="single" w:sz="6" w:space="0" w:color="666666"/>
-              <w:right w:val="single" w:sz="6" w:space="0" w:color="666666"/>
-            </w:tcBorders>
-            <w:shd w:val="clear" w:color="auto" w:fill="FFFFFF"/>
-            <w:tcMar>
-              <w:top w:w="0" w:type="dxa"/>
-              <w:bottom w:w="0" w:type="dxa"/>
-              <w:left w:w="0" w:type="dxa"/>
-              <w:right w:w="0" w:type="dxa"/>
-            </w:tcMar>
-            <w:vAlign w:val="center"/>
-          </w:tcPr>
-          <w:p>
-            <w:pPr>
-              <w:pStyle w:val="Normal"/>
-              <w:jc w:val="left"/>
-              <w:pBdr>
-                <w:bottom w:val="none" w:sz="0" w:space="0" w:color="000000"/>
-                <w:top w:val="none" w:sz="0" w:space="0" w:color="000000"/>
-                <w:left w:val="none" w:sz="0" w:space="0" w:color="000000"/>
-                <w:right w:val="none" w:sz="0" w:space="0" w:color="000000"/>
-              </w:pBdr>
-              <w:spacing w:after="100" w:before="100" w:line="240"/>
-              <w:ind w:left="100" w:right="100" w:firstLine="0" w:firstLineChars="0"/>
-            </w:pPr>
-            <w:r>
-              <w:rPr>
-                <w:rFonts w:ascii="Arial" w:hAnsi="Arial" w:eastAsia="Arial" w:cs="Arial"/>
-                <w:i w:val="false"/>
-                <w:b w:val="false"/>
-                <w:u w:val="none"/>
-                <w:sz w:val="22"/>
-                <w:szCs w:val="22"/>
-                <w:color w:val="000000"/>
-              </w:rPr>
-              <w:t xml:space="preserve">0.08</w:t>
+              <w:t xml:space="preserve">0.03</w:t>
+            </w:r>
+          </w:p>
+        </w:tc>
+        <w:tc>
+          <w:tcPr>
+            <w:tcBorders>
+              <w:bottom w:val="single" w:sz="6" w:space="0" w:color="666666"/>
+              <w:top w:val="single" w:sz="6" w:space="0" w:color="666666"/>
+              <w:left w:val="single" w:sz="6" w:space="0" w:color="666666"/>
+              <w:right w:val="single" w:sz="6" w:space="0" w:color="666666"/>
+            </w:tcBorders>
+            <w:shd w:val="clear" w:color="auto" w:fill="FFFFFF"/>
+            <w:tcMar>
+              <w:top w:w="0" w:type="dxa"/>
+              <w:bottom w:w="0" w:type="dxa"/>
+              <w:left w:w="0" w:type="dxa"/>
+              <w:right w:w="0" w:type="dxa"/>
+            </w:tcMar>
+            <w:vAlign w:val="center"/>
+          </w:tcPr>
+          <w:p>
+            <w:pPr>
+              <w:pStyle w:val="Normal"/>
+              <w:jc w:val="left"/>
+              <w:pBdr>
+                <w:bottom w:val="none" w:sz="0" w:space="0" w:color="000000"/>
+                <w:top w:val="none" w:sz="0" w:space="0" w:color="000000"/>
+                <w:left w:val="none" w:sz="0" w:space="0" w:color="000000"/>
+                <w:right w:val="none" w:sz="0" w:space="0" w:color="000000"/>
+              </w:pBdr>
+              <w:spacing w:after="100" w:before="100" w:line="240"/>
+              <w:ind w:left="100" w:right="100" w:firstLine="0" w:firstLineChars="0"/>
+            </w:pPr>
+            <w:r>
+              <w:rPr>
+                <w:rFonts w:ascii="Arial" w:hAnsi="Arial" w:eastAsia="Arial" w:cs="Arial"/>
+                <w:i w:val="false"/>
+                <w:b w:val="false"/>
+                <w:u w:val="none"/>
+                <w:sz w:val="22"/>
+                <w:szCs w:val="22"/>
+                <w:color w:val="000000"/>
+              </w:rPr>
+              <w:t xml:space="preserve">0.03</w:t>
+            </w:r>
+          </w:p>
+        </w:tc>
+        <w:tc>
+          <w:tcPr>
+            <w:tcBorders>
+              <w:bottom w:val="single" w:sz="6" w:space="0" w:color="666666"/>
+              <w:top w:val="single" w:sz="6" w:space="0" w:color="666666"/>
+              <w:left w:val="single" w:sz="6" w:space="0" w:color="666666"/>
+              <w:right w:val="single" w:sz="6" w:space="0" w:color="666666"/>
+            </w:tcBorders>
+            <w:shd w:val="clear" w:color="auto" w:fill="FFFFFF"/>
+            <w:tcMar>
+              <w:top w:w="0" w:type="dxa"/>
+              <w:bottom w:w="0" w:type="dxa"/>
+              <w:left w:w="0" w:type="dxa"/>
+              <w:right w:w="0" w:type="dxa"/>
+            </w:tcMar>
+            <w:vAlign w:val="center"/>
+          </w:tcPr>
+          <w:p>
+            <w:pPr>
+              <w:pStyle w:val="Normal"/>
+              <w:jc w:val="left"/>
+              <w:pBdr>
+                <w:bottom w:val="none" w:sz="0" w:space="0" w:color="000000"/>
+                <w:top w:val="none" w:sz="0" w:space="0" w:color="000000"/>
+                <w:left w:val="none" w:sz="0" w:space="0" w:color="000000"/>
+                <w:right w:val="none" w:sz="0" w:space="0" w:color="000000"/>
+              </w:pBdr>
+              <w:spacing w:after="100" w:before="100" w:line="240"/>
+              <w:ind w:left="100" w:right="100" w:firstLine="0" w:firstLineChars="0"/>
+            </w:pPr>
+            <w:r>
+              <w:rPr>
+                <w:rFonts w:ascii="Arial" w:hAnsi="Arial" w:eastAsia="Arial" w:cs="Arial"/>
+                <w:i w:val="false"/>
+                <w:b w:val="false"/>
+                <w:u w:val="none"/>
+                <w:sz w:val="22"/>
+                <w:szCs w:val="22"/>
+                <w:color w:val="000000"/>
+              </w:rPr>
+              <w:t xml:space="preserve">0.04</w:t>
             </w:r>
           </w:p>
         </w:tc>
@@ -3530,7 +3530,7 @@
                 <w:szCs w:val="22"/>
                 <w:color w:val="000000"/>
               </w:rPr>
-              <w:t xml:space="preserve">BETA(92.93, 1234.64)</w:t>
+              <w:t xml:space="preserve">BETA(96.64, 2805.43)</w:t>
             </w:r>
           </w:p>
         </w:tc>
@@ -3624,95 +3624,95 @@
                 <w:szCs w:val="22"/>
                 <w:color w:val="000000"/>
               </w:rPr>
-              <w:t xml:space="preserve">0.11</w:t>
-            </w:r>
-          </w:p>
-        </w:tc>
-        <w:tc>
-          <w:tcPr>
-            <w:tcBorders>
-              <w:bottom w:val="single" w:sz="6" w:space="0" w:color="666666"/>
-              <w:top w:val="single" w:sz="6" w:space="0" w:color="666666"/>
-              <w:left w:val="single" w:sz="6" w:space="0" w:color="666666"/>
-              <w:right w:val="single" w:sz="6" w:space="0" w:color="666666"/>
-            </w:tcBorders>
-            <w:shd w:val="clear" w:color="auto" w:fill="FFFFFF"/>
-            <w:tcMar>
-              <w:top w:w="0" w:type="dxa"/>
-              <w:bottom w:w="0" w:type="dxa"/>
-              <w:left w:w="0" w:type="dxa"/>
-              <w:right w:w="0" w:type="dxa"/>
-            </w:tcMar>
-            <w:vAlign w:val="center"/>
-          </w:tcPr>
-          <w:p>
-            <w:pPr>
-              <w:pStyle w:val="Normal"/>
-              <w:jc w:val="left"/>
-              <w:pBdr>
-                <w:bottom w:val="none" w:sz="0" w:space="0" w:color="000000"/>
-                <w:top w:val="none" w:sz="0" w:space="0" w:color="000000"/>
-                <w:left w:val="none" w:sz="0" w:space="0" w:color="000000"/>
-                <w:right w:val="none" w:sz="0" w:space="0" w:color="000000"/>
-              </w:pBdr>
-              <w:spacing w:after="100" w:before="100" w:line="240"/>
-              <w:ind w:left="100" w:right="100" w:firstLine="0" w:firstLineChars="0"/>
-            </w:pPr>
-            <w:r>
-              <w:rPr>
-                <w:rFonts w:ascii="Arial" w:hAnsi="Arial" w:eastAsia="Arial" w:cs="Arial"/>
-                <w:i w:val="false"/>
-                <w:b w:val="false"/>
-                <w:u w:val="none"/>
-                <w:sz w:val="22"/>
-                <w:szCs w:val="22"/>
-                <w:color w:val="000000"/>
-              </w:rPr>
-              <w:t xml:space="preserve">0.09</w:t>
-            </w:r>
-          </w:p>
-        </w:tc>
-        <w:tc>
-          <w:tcPr>
-            <w:tcBorders>
-              <w:bottom w:val="single" w:sz="6" w:space="0" w:color="666666"/>
-              <w:top w:val="single" w:sz="6" w:space="0" w:color="666666"/>
-              <w:left w:val="single" w:sz="6" w:space="0" w:color="666666"/>
-              <w:right w:val="single" w:sz="6" w:space="0" w:color="666666"/>
-            </w:tcBorders>
-            <w:shd w:val="clear" w:color="auto" w:fill="FFFFFF"/>
-            <w:tcMar>
-              <w:top w:w="0" w:type="dxa"/>
-              <w:bottom w:w="0" w:type="dxa"/>
-              <w:left w:w="0" w:type="dxa"/>
-              <w:right w:w="0" w:type="dxa"/>
-            </w:tcMar>
-            <w:vAlign w:val="center"/>
-          </w:tcPr>
-          <w:p>
-            <w:pPr>
-              <w:pStyle w:val="Normal"/>
-              <w:jc w:val="left"/>
-              <w:pBdr>
-                <w:bottom w:val="none" w:sz="0" w:space="0" w:color="000000"/>
-                <w:top w:val="none" w:sz="0" w:space="0" w:color="000000"/>
-                <w:left w:val="none" w:sz="0" w:space="0" w:color="000000"/>
-                <w:right w:val="none" w:sz="0" w:space="0" w:color="000000"/>
-              </w:pBdr>
-              <w:spacing w:after="100" w:before="100" w:line="240"/>
-              <w:ind w:left="100" w:right="100" w:firstLine="0" w:firstLineChars="0"/>
-            </w:pPr>
-            <w:r>
-              <w:rPr>
-                <w:rFonts w:ascii="Arial" w:hAnsi="Arial" w:eastAsia="Arial" w:cs="Arial"/>
-                <w:i w:val="false"/>
-                <w:b w:val="false"/>
-                <w:u w:val="none"/>
-                <w:sz w:val="22"/>
-                <w:szCs w:val="22"/>
-                <w:color w:val="000000"/>
-              </w:rPr>
-              <w:t xml:space="preserve">0.13</w:t>
+              <w:t xml:space="preserve">0.05</w:t>
+            </w:r>
+          </w:p>
+        </w:tc>
+        <w:tc>
+          <w:tcPr>
+            <w:tcBorders>
+              <w:bottom w:val="single" w:sz="6" w:space="0" w:color="666666"/>
+              <w:top w:val="single" w:sz="6" w:space="0" w:color="666666"/>
+              <w:left w:val="single" w:sz="6" w:space="0" w:color="666666"/>
+              <w:right w:val="single" w:sz="6" w:space="0" w:color="666666"/>
+            </w:tcBorders>
+            <w:shd w:val="clear" w:color="auto" w:fill="FFFFFF"/>
+            <w:tcMar>
+              <w:top w:w="0" w:type="dxa"/>
+              <w:bottom w:w="0" w:type="dxa"/>
+              <w:left w:w="0" w:type="dxa"/>
+              <w:right w:w="0" w:type="dxa"/>
+            </w:tcMar>
+            <w:vAlign w:val="center"/>
+          </w:tcPr>
+          <w:p>
+            <w:pPr>
+              <w:pStyle w:val="Normal"/>
+              <w:jc w:val="left"/>
+              <w:pBdr>
+                <w:bottom w:val="none" w:sz="0" w:space="0" w:color="000000"/>
+                <w:top w:val="none" w:sz="0" w:space="0" w:color="000000"/>
+                <w:left w:val="none" w:sz="0" w:space="0" w:color="000000"/>
+                <w:right w:val="none" w:sz="0" w:space="0" w:color="000000"/>
+              </w:pBdr>
+              <w:spacing w:after="100" w:before="100" w:line="240"/>
+              <w:ind w:left="100" w:right="100" w:firstLine="0" w:firstLineChars="0"/>
+            </w:pPr>
+            <w:r>
+              <w:rPr>
+                <w:rFonts w:ascii="Arial" w:hAnsi="Arial" w:eastAsia="Arial" w:cs="Arial"/>
+                <w:i w:val="false"/>
+                <w:b w:val="false"/>
+                <w:u w:val="none"/>
+                <w:sz w:val="22"/>
+                <w:szCs w:val="22"/>
+                <w:color w:val="000000"/>
+              </w:rPr>
+              <w:t xml:space="preserve">0.04</w:t>
+            </w:r>
+          </w:p>
+        </w:tc>
+        <w:tc>
+          <w:tcPr>
+            <w:tcBorders>
+              <w:bottom w:val="single" w:sz="6" w:space="0" w:color="666666"/>
+              <w:top w:val="single" w:sz="6" w:space="0" w:color="666666"/>
+              <w:left w:val="single" w:sz="6" w:space="0" w:color="666666"/>
+              <w:right w:val="single" w:sz="6" w:space="0" w:color="666666"/>
+            </w:tcBorders>
+            <w:shd w:val="clear" w:color="auto" w:fill="FFFFFF"/>
+            <w:tcMar>
+              <w:top w:w="0" w:type="dxa"/>
+              <w:bottom w:w="0" w:type="dxa"/>
+              <w:left w:w="0" w:type="dxa"/>
+              <w:right w:w="0" w:type="dxa"/>
+            </w:tcMar>
+            <w:vAlign w:val="center"/>
+          </w:tcPr>
+          <w:p>
+            <w:pPr>
+              <w:pStyle w:val="Normal"/>
+              <w:jc w:val="left"/>
+              <w:pBdr>
+                <w:bottom w:val="none" w:sz="0" w:space="0" w:color="000000"/>
+                <w:top w:val="none" w:sz="0" w:space="0" w:color="000000"/>
+                <w:left w:val="none" w:sz="0" w:space="0" w:color="000000"/>
+                <w:right w:val="none" w:sz="0" w:space="0" w:color="000000"/>
+              </w:pBdr>
+              <w:spacing w:after="100" w:before="100" w:line="240"/>
+              <w:ind w:left="100" w:right="100" w:firstLine="0" w:firstLineChars="0"/>
+            </w:pPr>
+            <w:r>
+              <w:rPr>
+                <w:rFonts w:ascii="Arial" w:hAnsi="Arial" w:eastAsia="Arial" w:cs="Arial"/>
+                <w:i w:val="false"/>
+                <w:b w:val="false"/>
+                <w:u w:val="none"/>
+                <w:sz w:val="22"/>
+                <w:szCs w:val="22"/>
+                <w:color w:val="000000"/>
+              </w:rPr>
+              <w:t xml:space="preserve">0.06</w:t>
             </w:r>
           </w:p>
         </w:tc>
@@ -3800,7 +3800,7 @@
                 <w:szCs w:val="22"/>
                 <w:color w:val="000000"/>
               </w:rPr>
-              <w:t xml:space="preserve">BETA(88.89, 719.20)</w:t>
+              <w:t xml:space="preserve">BETA(94.65, 1693.63)</w:t>
             </w:r>
           </w:p>
         </w:tc>
@@ -3894,95 +3894,95 @@
                 <w:szCs w:val="22"/>
                 <w:color w:val="000000"/>
               </w:rPr>
-              <w:t xml:space="preserve">0.07</w:t>
-            </w:r>
-          </w:p>
-        </w:tc>
-        <w:tc>
-          <w:tcPr>
-            <w:tcBorders>
-              <w:bottom w:val="single" w:sz="6" w:space="0" w:color="666666"/>
-              <w:top w:val="single" w:sz="6" w:space="0" w:color="666666"/>
-              <w:left w:val="single" w:sz="6" w:space="0" w:color="666666"/>
-              <w:right w:val="single" w:sz="6" w:space="0" w:color="666666"/>
-            </w:tcBorders>
-            <w:shd w:val="clear" w:color="auto" w:fill="FFFFFF"/>
-            <w:tcMar>
-              <w:top w:w="0" w:type="dxa"/>
-              <w:bottom w:w="0" w:type="dxa"/>
-              <w:left w:w="0" w:type="dxa"/>
-              <w:right w:w="0" w:type="dxa"/>
-            </w:tcMar>
-            <w:vAlign w:val="center"/>
-          </w:tcPr>
-          <w:p>
-            <w:pPr>
-              <w:pStyle w:val="Normal"/>
-              <w:jc w:val="left"/>
-              <w:pBdr>
-                <w:bottom w:val="none" w:sz="0" w:space="0" w:color="000000"/>
-                <w:top w:val="none" w:sz="0" w:space="0" w:color="000000"/>
-                <w:left w:val="none" w:sz="0" w:space="0" w:color="000000"/>
-                <w:right w:val="none" w:sz="0" w:space="0" w:color="000000"/>
-              </w:pBdr>
-              <w:spacing w:after="100" w:before="100" w:line="240"/>
-              <w:ind w:left="100" w:right="100" w:firstLine="0" w:firstLineChars="0"/>
-            </w:pPr>
-            <w:r>
-              <w:rPr>
-                <w:rFonts w:ascii="Arial" w:hAnsi="Arial" w:eastAsia="Arial" w:cs="Arial"/>
-                <w:i w:val="false"/>
-                <w:b w:val="false"/>
-                <w:u w:val="none"/>
-                <w:sz w:val="22"/>
-                <w:szCs w:val="22"/>
-                <w:color w:val="000000"/>
-              </w:rPr>
-              <w:t xml:space="preserve">0.06</w:t>
-            </w:r>
-          </w:p>
-        </w:tc>
-        <w:tc>
-          <w:tcPr>
-            <w:tcBorders>
-              <w:bottom w:val="single" w:sz="6" w:space="0" w:color="666666"/>
-              <w:top w:val="single" w:sz="6" w:space="0" w:color="666666"/>
-              <w:left w:val="single" w:sz="6" w:space="0" w:color="666666"/>
-              <w:right w:val="single" w:sz="6" w:space="0" w:color="666666"/>
-            </w:tcBorders>
-            <w:shd w:val="clear" w:color="auto" w:fill="FFFFFF"/>
-            <w:tcMar>
-              <w:top w:w="0" w:type="dxa"/>
-              <w:bottom w:w="0" w:type="dxa"/>
-              <w:left w:w="0" w:type="dxa"/>
-              <w:right w:w="0" w:type="dxa"/>
-            </w:tcMar>
-            <w:vAlign w:val="center"/>
-          </w:tcPr>
-          <w:p>
-            <w:pPr>
-              <w:pStyle w:val="Normal"/>
-              <w:jc w:val="left"/>
-              <w:pBdr>
-                <w:bottom w:val="none" w:sz="0" w:space="0" w:color="000000"/>
-                <w:top w:val="none" w:sz="0" w:space="0" w:color="000000"/>
-                <w:left w:val="none" w:sz="0" w:space="0" w:color="000000"/>
-                <w:right w:val="none" w:sz="0" w:space="0" w:color="000000"/>
-              </w:pBdr>
-              <w:spacing w:after="100" w:before="100" w:line="240"/>
-              <w:ind w:left="100" w:right="100" w:firstLine="0" w:firstLineChars="0"/>
-            </w:pPr>
-            <w:r>
-              <w:rPr>
-                <w:rFonts w:ascii="Arial" w:hAnsi="Arial" w:eastAsia="Arial" w:cs="Arial"/>
-                <w:i w:val="false"/>
-                <w:b w:val="false"/>
-                <w:u w:val="none"/>
-                <w:sz w:val="22"/>
-                <w:szCs w:val="22"/>
-                <w:color w:val="000000"/>
-              </w:rPr>
-              <w:t xml:space="preserve">0.08</w:t>
+              <w:t xml:space="preserve">0.03</w:t>
+            </w:r>
+          </w:p>
+        </w:tc>
+        <w:tc>
+          <w:tcPr>
+            <w:tcBorders>
+              <w:bottom w:val="single" w:sz="6" w:space="0" w:color="666666"/>
+              <w:top w:val="single" w:sz="6" w:space="0" w:color="666666"/>
+              <w:left w:val="single" w:sz="6" w:space="0" w:color="666666"/>
+              <w:right w:val="single" w:sz="6" w:space="0" w:color="666666"/>
+            </w:tcBorders>
+            <w:shd w:val="clear" w:color="auto" w:fill="FFFFFF"/>
+            <w:tcMar>
+              <w:top w:w="0" w:type="dxa"/>
+              <w:bottom w:w="0" w:type="dxa"/>
+              <w:left w:w="0" w:type="dxa"/>
+              <w:right w:w="0" w:type="dxa"/>
+            </w:tcMar>
+            <w:vAlign w:val="center"/>
+          </w:tcPr>
+          <w:p>
+            <w:pPr>
+              <w:pStyle w:val="Normal"/>
+              <w:jc w:val="left"/>
+              <w:pBdr>
+                <w:bottom w:val="none" w:sz="0" w:space="0" w:color="000000"/>
+                <w:top w:val="none" w:sz="0" w:space="0" w:color="000000"/>
+                <w:left w:val="none" w:sz="0" w:space="0" w:color="000000"/>
+                <w:right w:val="none" w:sz="0" w:space="0" w:color="000000"/>
+              </w:pBdr>
+              <w:spacing w:after="100" w:before="100" w:line="240"/>
+              <w:ind w:left="100" w:right="100" w:firstLine="0" w:firstLineChars="0"/>
+            </w:pPr>
+            <w:r>
+              <w:rPr>
+                <w:rFonts w:ascii="Arial" w:hAnsi="Arial" w:eastAsia="Arial" w:cs="Arial"/>
+                <w:i w:val="false"/>
+                <w:b w:val="false"/>
+                <w:u w:val="none"/>
+                <w:sz w:val="22"/>
+                <w:szCs w:val="22"/>
+                <w:color w:val="000000"/>
+              </w:rPr>
+              <w:t xml:space="preserve">0.03</w:t>
+            </w:r>
+          </w:p>
+        </w:tc>
+        <w:tc>
+          <w:tcPr>
+            <w:tcBorders>
+              <w:bottom w:val="single" w:sz="6" w:space="0" w:color="666666"/>
+              <w:top w:val="single" w:sz="6" w:space="0" w:color="666666"/>
+              <w:left w:val="single" w:sz="6" w:space="0" w:color="666666"/>
+              <w:right w:val="single" w:sz="6" w:space="0" w:color="666666"/>
+            </w:tcBorders>
+            <w:shd w:val="clear" w:color="auto" w:fill="FFFFFF"/>
+            <w:tcMar>
+              <w:top w:w="0" w:type="dxa"/>
+              <w:bottom w:w="0" w:type="dxa"/>
+              <w:left w:w="0" w:type="dxa"/>
+              <w:right w:w="0" w:type="dxa"/>
+            </w:tcMar>
+            <w:vAlign w:val="center"/>
+          </w:tcPr>
+          <w:p>
+            <w:pPr>
+              <w:pStyle w:val="Normal"/>
+              <w:jc w:val="left"/>
+              <w:pBdr>
+                <w:bottom w:val="none" w:sz="0" w:space="0" w:color="000000"/>
+                <w:top w:val="none" w:sz="0" w:space="0" w:color="000000"/>
+                <w:left w:val="none" w:sz="0" w:space="0" w:color="000000"/>
+                <w:right w:val="none" w:sz="0" w:space="0" w:color="000000"/>
+              </w:pBdr>
+              <w:spacing w:after="100" w:before="100" w:line="240"/>
+              <w:ind w:left="100" w:right="100" w:firstLine="0" w:firstLineChars="0"/>
+            </w:pPr>
+            <w:r>
+              <w:rPr>
+                <w:rFonts w:ascii="Arial" w:hAnsi="Arial" w:eastAsia="Arial" w:cs="Arial"/>
+                <w:i w:val="false"/>
+                <w:b w:val="false"/>
+                <w:u w:val="none"/>
+                <w:sz w:val="22"/>
+                <w:szCs w:val="22"/>
+                <w:color w:val="000000"/>
+              </w:rPr>
+              <w:t xml:space="preserve">0.04</w:t>
             </w:r>
           </w:p>
         </w:tc>
@@ -4070,7 +4070,7 @@
                 <w:szCs w:val="22"/>
                 <w:color w:val="000000"/>
               </w:rPr>
-              <w:t xml:space="preserve">BETA(92.93, 1234.64)</w:t>
+              <w:t xml:space="preserve">BETA(96.64, 2805.43)</w:t>
             </w:r>
           </w:p>
         </w:tc>
@@ -4434,95 +4434,95 @@
                 <w:szCs w:val="22"/>
                 <w:color w:val="000000"/>
               </w:rPr>
-              <w:t xml:space="preserve">0.04</w:t>
-            </w:r>
-          </w:p>
-        </w:tc>
-        <w:tc>
-          <w:tcPr>
-            <w:tcBorders>
-              <w:bottom w:val="single" w:sz="6" w:space="0" w:color="666666"/>
-              <w:top w:val="single" w:sz="6" w:space="0" w:color="666666"/>
-              <w:left w:val="single" w:sz="6" w:space="0" w:color="666666"/>
-              <w:right w:val="single" w:sz="6" w:space="0" w:color="666666"/>
-            </w:tcBorders>
-            <w:shd w:val="clear" w:color="auto" w:fill="FFFFFF"/>
-            <w:tcMar>
-              <w:top w:w="0" w:type="dxa"/>
-              <w:bottom w:w="0" w:type="dxa"/>
-              <w:left w:w="0" w:type="dxa"/>
-              <w:right w:w="0" w:type="dxa"/>
-            </w:tcMar>
-            <w:vAlign w:val="center"/>
-          </w:tcPr>
-          <w:p>
-            <w:pPr>
-              <w:pStyle w:val="Normal"/>
-              <w:jc w:val="left"/>
-              <w:pBdr>
-                <w:bottom w:val="none" w:sz="0" w:space="0" w:color="000000"/>
-                <w:top w:val="none" w:sz="0" w:space="0" w:color="000000"/>
-                <w:left w:val="none" w:sz="0" w:space="0" w:color="000000"/>
-                <w:right w:val="none" w:sz="0" w:space="0" w:color="000000"/>
-              </w:pBdr>
-              <w:spacing w:after="100" w:before="100" w:line="240"/>
-              <w:ind w:left="100" w:right="100" w:firstLine="0" w:firstLineChars="0"/>
-            </w:pPr>
-            <w:r>
-              <w:rPr>
-                <w:rFonts w:ascii="Arial" w:hAnsi="Arial" w:eastAsia="Arial" w:cs="Arial"/>
-                <w:i w:val="false"/>
-                <w:b w:val="false"/>
-                <w:u w:val="none"/>
-                <w:sz w:val="22"/>
-                <w:szCs w:val="22"/>
-                <w:color w:val="000000"/>
-              </w:rPr>
-              <w:t xml:space="preserve">0.03</w:t>
-            </w:r>
-          </w:p>
-        </w:tc>
-        <w:tc>
-          <w:tcPr>
-            <w:tcBorders>
-              <w:bottom w:val="single" w:sz="6" w:space="0" w:color="666666"/>
-              <w:top w:val="single" w:sz="6" w:space="0" w:color="666666"/>
-              <w:left w:val="single" w:sz="6" w:space="0" w:color="666666"/>
-              <w:right w:val="single" w:sz="6" w:space="0" w:color="666666"/>
-            </w:tcBorders>
-            <w:shd w:val="clear" w:color="auto" w:fill="FFFFFF"/>
-            <w:tcMar>
-              <w:top w:w="0" w:type="dxa"/>
-              <w:bottom w:w="0" w:type="dxa"/>
-              <w:left w:w="0" w:type="dxa"/>
-              <w:right w:w="0" w:type="dxa"/>
-            </w:tcMar>
-            <w:vAlign w:val="center"/>
-          </w:tcPr>
-          <w:p>
-            <w:pPr>
-              <w:pStyle w:val="Normal"/>
-              <w:jc w:val="left"/>
-              <w:pBdr>
-                <w:bottom w:val="none" w:sz="0" w:space="0" w:color="000000"/>
-                <w:top w:val="none" w:sz="0" w:space="0" w:color="000000"/>
-                <w:left w:val="none" w:sz="0" w:space="0" w:color="000000"/>
-                <w:right w:val="none" w:sz="0" w:space="0" w:color="000000"/>
-              </w:pBdr>
-              <w:spacing w:after="100" w:before="100" w:line="240"/>
-              <w:ind w:left="100" w:right="100" w:firstLine="0" w:firstLineChars="0"/>
-            </w:pPr>
-            <w:r>
-              <w:rPr>
-                <w:rFonts w:ascii="Arial" w:hAnsi="Arial" w:eastAsia="Arial" w:cs="Arial"/>
-                <w:i w:val="false"/>
-                <w:b w:val="false"/>
-                <w:u w:val="none"/>
-                <w:sz w:val="22"/>
-                <w:szCs w:val="22"/>
-                <w:color w:val="000000"/>
-              </w:rPr>
-              <w:t xml:space="preserve">0.05</w:t>
+              <w:t xml:space="preserve">0.02</w:t>
+            </w:r>
+          </w:p>
+        </w:tc>
+        <w:tc>
+          <w:tcPr>
+            <w:tcBorders>
+              <w:bottom w:val="single" w:sz="6" w:space="0" w:color="666666"/>
+              <w:top w:val="single" w:sz="6" w:space="0" w:color="666666"/>
+              <w:left w:val="single" w:sz="6" w:space="0" w:color="666666"/>
+              <w:right w:val="single" w:sz="6" w:space="0" w:color="666666"/>
+            </w:tcBorders>
+            <w:shd w:val="clear" w:color="auto" w:fill="FFFFFF"/>
+            <w:tcMar>
+              <w:top w:w="0" w:type="dxa"/>
+              <w:bottom w:w="0" w:type="dxa"/>
+              <w:left w:w="0" w:type="dxa"/>
+              <w:right w:w="0" w:type="dxa"/>
+            </w:tcMar>
+            <w:vAlign w:val="center"/>
+          </w:tcPr>
+          <w:p>
+            <w:pPr>
+              <w:pStyle w:val="Normal"/>
+              <w:jc w:val="left"/>
+              <w:pBdr>
+                <w:bottom w:val="none" w:sz="0" w:space="0" w:color="000000"/>
+                <w:top w:val="none" w:sz="0" w:space="0" w:color="000000"/>
+                <w:left w:val="none" w:sz="0" w:space="0" w:color="000000"/>
+                <w:right w:val="none" w:sz="0" w:space="0" w:color="000000"/>
+              </w:pBdr>
+              <w:spacing w:after="100" w:before="100" w:line="240"/>
+              <w:ind w:left="100" w:right="100" w:firstLine="0" w:firstLineChars="0"/>
+            </w:pPr>
+            <w:r>
+              <w:rPr>
+                <w:rFonts w:ascii="Arial" w:hAnsi="Arial" w:eastAsia="Arial" w:cs="Arial"/>
+                <w:i w:val="false"/>
+                <w:b w:val="false"/>
+                <w:u w:val="none"/>
+                <w:sz w:val="22"/>
+                <w:szCs w:val="22"/>
+                <w:color w:val="000000"/>
+              </w:rPr>
+              <w:t xml:space="preserve">0.02</w:t>
+            </w:r>
+          </w:p>
+        </w:tc>
+        <w:tc>
+          <w:tcPr>
+            <w:tcBorders>
+              <w:bottom w:val="single" w:sz="6" w:space="0" w:color="666666"/>
+              <w:top w:val="single" w:sz="6" w:space="0" w:color="666666"/>
+              <w:left w:val="single" w:sz="6" w:space="0" w:color="666666"/>
+              <w:right w:val="single" w:sz="6" w:space="0" w:color="666666"/>
+            </w:tcBorders>
+            <w:shd w:val="clear" w:color="auto" w:fill="FFFFFF"/>
+            <w:tcMar>
+              <w:top w:w="0" w:type="dxa"/>
+              <w:bottom w:w="0" w:type="dxa"/>
+              <w:left w:w="0" w:type="dxa"/>
+              <w:right w:w="0" w:type="dxa"/>
+            </w:tcMar>
+            <w:vAlign w:val="center"/>
+          </w:tcPr>
+          <w:p>
+            <w:pPr>
+              <w:pStyle w:val="Normal"/>
+              <w:jc w:val="left"/>
+              <w:pBdr>
+                <w:bottom w:val="none" w:sz="0" w:space="0" w:color="000000"/>
+                <w:top w:val="none" w:sz="0" w:space="0" w:color="000000"/>
+                <w:left w:val="none" w:sz="0" w:space="0" w:color="000000"/>
+                <w:right w:val="none" w:sz="0" w:space="0" w:color="000000"/>
+              </w:pBdr>
+              <w:spacing w:after="100" w:before="100" w:line="240"/>
+              <w:ind w:left="100" w:right="100" w:firstLine="0" w:firstLineChars="0"/>
+            </w:pPr>
+            <w:r>
+              <w:rPr>
+                <w:rFonts w:ascii="Arial" w:hAnsi="Arial" w:eastAsia="Arial" w:cs="Arial"/>
+                <w:i w:val="false"/>
+                <w:b w:val="false"/>
+                <w:u w:val="none"/>
+                <w:sz w:val="22"/>
+                <w:szCs w:val="22"/>
+                <w:color w:val="000000"/>
+              </w:rPr>
+              <w:t xml:space="preserve">0.02</w:t>
             </w:r>
           </w:p>
         </w:tc>
@@ -4610,7 +4610,7 @@
                 <w:szCs w:val="22"/>
                 <w:color w:val="000000"/>
               </w:rPr>
-              <w:t xml:space="preserve">BETA(95.96, 2303.04)</w:t>
+              <w:t xml:space="preserve">BETA(98.09, 5100.34)</w:t>
             </w:r>
           </w:p>
         </w:tc>
@@ -4704,95 +4704,95 @@
                 <w:szCs w:val="22"/>
                 <w:color w:val="000000"/>
               </w:rPr>
-              <w:t xml:space="preserve">0.31</w:t>
-            </w:r>
-          </w:p>
-        </w:tc>
-        <w:tc>
-          <w:tcPr>
-            <w:tcBorders>
-              <w:bottom w:val="single" w:sz="6" w:space="0" w:color="666666"/>
-              <w:top w:val="single" w:sz="6" w:space="0" w:color="666666"/>
-              <w:left w:val="single" w:sz="6" w:space="0" w:color="666666"/>
-              <w:right w:val="single" w:sz="6" w:space="0" w:color="666666"/>
-            </w:tcBorders>
-            <w:shd w:val="clear" w:color="auto" w:fill="FFFFFF"/>
-            <w:tcMar>
-              <w:top w:w="0" w:type="dxa"/>
-              <w:bottom w:w="0" w:type="dxa"/>
-              <w:left w:w="0" w:type="dxa"/>
-              <w:right w:w="0" w:type="dxa"/>
-            </w:tcMar>
-            <w:vAlign w:val="center"/>
-          </w:tcPr>
-          <w:p>
-            <w:pPr>
-              <w:pStyle w:val="Normal"/>
-              <w:jc w:val="left"/>
-              <w:pBdr>
-                <w:bottom w:val="none" w:sz="0" w:space="0" w:color="000000"/>
-                <w:top w:val="none" w:sz="0" w:space="0" w:color="000000"/>
-                <w:left w:val="none" w:sz="0" w:space="0" w:color="000000"/>
-                <w:right w:val="none" w:sz="0" w:space="0" w:color="000000"/>
-              </w:pBdr>
-              <w:spacing w:after="100" w:before="100" w:line="240"/>
-              <w:ind w:left="100" w:right="100" w:firstLine="0" w:firstLineChars="0"/>
-            </w:pPr>
-            <w:r>
-              <w:rPr>
-                <w:rFonts w:ascii="Arial" w:hAnsi="Arial" w:eastAsia="Arial" w:cs="Arial"/>
-                <w:i w:val="false"/>
-                <w:b w:val="false"/>
-                <w:u w:val="none"/>
-                <w:sz w:val="22"/>
-                <w:szCs w:val="22"/>
-                <w:color w:val="000000"/>
-              </w:rPr>
-              <w:t xml:space="preserve">0.25</w:t>
-            </w:r>
-          </w:p>
-        </w:tc>
-        <w:tc>
-          <w:tcPr>
-            <w:tcBorders>
-              <w:bottom w:val="single" w:sz="6" w:space="0" w:color="666666"/>
-              <w:top w:val="single" w:sz="6" w:space="0" w:color="666666"/>
-              <w:left w:val="single" w:sz="6" w:space="0" w:color="666666"/>
-              <w:right w:val="single" w:sz="6" w:space="0" w:color="666666"/>
-            </w:tcBorders>
-            <w:shd w:val="clear" w:color="auto" w:fill="FFFFFF"/>
-            <w:tcMar>
-              <w:top w:w="0" w:type="dxa"/>
-              <w:bottom w:w="0" w:type="dxa"/>
-              <w:left w:w="0" w:type="dxa"/>
-              <w:right w:w="0" w:type="dxa"/>
-            </w:tcMar>
-            <w:vAlign w:val="center"/>
-          </w:tcPr>
-          <w:p>
-            <w:pPr>
-              <w:pStyle w:val="Normal"/>
-              <w:jc w:val="left"/>
-              <w:pBdr>
-                <w:bottom w:val="none" w:sz="0" w:space="0" w:color="000000"/>
-                <w:top w:val="none" w:sz="0" w:space="0" w:color="000000"/>
-                <w:left w:val="none" w:sz="0" w:space="0" w:color="000000"/>
-                <w:right w:val="none" w:sz="0" w:space="0" w:color="000000"/>
-              </w:pBdr>
-              <w:spacing w:after="100" w:before="100" w:line="240"/>
-              <w:ind w:left="100" w:right="100" w:firstLine="0" w:firstLineChars="0"/>
-            </w:pPr>
-            <w:r>
-              <w:rPr>
-                <w:rFonts w:ascii="Arial" w:hAnsi="Arial" w:eastAsia="Arial" w:cs="Arial"/>
-                <w:i w:val="false"/>
-                <w:b w:val="false"/>
-                <w:u w:val="none"/>
-                <w:sz w:val="22"/>
-                <w:szCs w:val="22"/>
-                <w:color w:val="000000"/>
-              </w:rPr>
-              <w:t xml:space="preserve">0.37</w:t>
+              <w:t xml:space="preserve">0.16</w:t>
+            </w:r>
+          </w:p>
+        </w:tc>
+        <w:tc>
+          <w:tcPr>
+            <w:tcBorders>
+              <w:bottom w:val="single" w:sz="6" w:space="0" w:color="666666"/>
+              <w:top w:val="single" w:sz="6" w:space="0" w:color="666666"/>
+              <w:left w:val="single" w:sz="6" w:space="0" w:color="666666"/>
+              <w:right w:val="single" w:sz="6" w:space="0" w:color="666666"/>
+            </w:tcBorders>
+            <w:shd w:val="clear" w:color="auto" w:fill="FFFFFF"/>
+            <w:tcMar>
+              <w:top w:w="0" w:type="dxa"/>
+              <w:bottom w:w="0" w:type="dxa"/>
+              <w:left w:w="0" w:type="dxa"/>
+              <w:right w:w="0" w:type="dxa"/>
+            </w:tcMar>
+            <w:vAlign w:val="center"/>
+          </w:tcPr>
+          <w:p>
+            <w:pPr>
+              <w:pStyle w:val="Normal"/>
+              <w:jc w:val="left"/>
+              <w:pBdr>
+                <w:bottom w:val="none" w:sz="0" w:space="0" w:color="000000"/>
+                <w:top w:val="none" w:sz="0" w:space="0" w:color="000000"/>
+                <w:left w:val="none" w:sz="0" w:space="0" w:color="000000"/>
+                <w:right w:val="none" w:sz="0" w:space="0" w:color="000000"/>
+              </w:pBdr>
+              <w:spacing w:after="100" w:before="100" w:line="240"/>
+              <w:ind w:left="100" w:right="100" w:firstLine="0" w:firstLineChars="0"/>
+            </w:pPr>
+            <w:r>
+              <w:rPr>
+                <w:rFonts w:ascii="Arial" w:hAnsi="Arial" w:eastAsia="Arial" w:cs="Arial"/>
+                <w:i w:val="false"/>
+                <w:b w:val="false"/>
+                <w:u w:val="none"/>
+                <w:sz w:val="22"/>
+                <w:szCs w:val="22"/>
+                <w:color w:val="000000"/>
+              </w:rPr>
+              <w:t xml:space="preserve">0.13</w:t>
+            </w:r>
+          </w:p>
+        </w:tc>
+        <w:tc>
+          <w:tcPr>
+            <w:tcBorders>
+              <w:bottom w:val="single" w:sz="6" w:space="0" w:color="666666"/>
+              <w:top w:val="single" w:sz="6" w:space="0" w:color="666666"/>
+              <w:left w:val="single" w:sz="6" w:space="0" w:color="666666"/>
+              <w:right w:val="single" w:sz="6" w:space="0" w:color="666666"/>
+            </w:tcBorders>
+            <w:shd w:val="clear" w:color="auto" w:fill="FFFFFF"/>
+            <w:tcMar>
+              <w:top w:w="0" w:type="dxa"/>
+              <w:bottom w:w="0" w:type="dxa"/>
+              <w:left w:w="0" w:type="dxa"/>
+              <w:right w:w="0" w:type="dxa"/>
+            </w:tcMar>
+            <w:vAlign w:val="center"/>
+          </w:tcPr>
+          <w:p>
+            <w:pPr>
+              <w:pStyle w:val="Normal"/>
+              <w:jc w:val="left"/>
+              <w:pBdr>
+                <w:bottom w:val="none" w:sz="0" w:space="0" w:color="000000"/>
+                <w:top w:val="none" w:sz="0" w:space="0" w:color="000000"/>
+                <w:left w:val="none" w:sz="0" w:space="0" w:color="000000"/>
+                <w:right w:val="none" w:sz="0" w:space="0" w:color="000000"/>
+              </w:pBdr>
+              <w:spacing w:after="100" w:before="100" w:line="240"/>
+              <w:ind w:left="100" w:right="100" w:firstLine="0" w:firstLineChars="0"/>
+            </w:pPr>
+            <w:r>
+              <w:rPr>
+                <w:rFonts w:ascii="Arial" w:hAnsi="Arial" w:eastAsia="Arial" w:cs="Arial"/>
+                <w:i w:val="false"/>
+                <w:b w:val="false"/>
+                <w:u w:val="none"/>
+                <w:sz w:val="22"/>
+                <w:szCs w:val="22"/>
+                <w:color w:val="000000"/>
+              </w:rPr>
+              <w:t xml:space="preserve">0.19</w:t>
             </w:r>
           </w:p>
         </w:tc>
@@ -4880,7 +4880,7 @@
                 <w:szCs w:val="22"/>
                 <w:color w:val="000000"/>
               </w:rPr>
-              <w:t xml:space="preserve">BETA(68.69, 152.89)</w:t>
+              <w:t xml:space="preserve">BETA(83.94, 443.99)</w:t>
             </w:r>
           </w:p>
         </w:tc>
@@ -4974,95 +4974,95 @@
                 <w:szCs w:val="22"/>
                 <w:color w:val="000000"/>
               </w:rPr>
-              <w:t xml:space="preserve">0.31</w:t>
-            </w:r>
-          </w:p>
-        </w:tc>
-        <w:tc>
-          <w:tcPr>
-            <w:tcBorders>
-              <w:bottom w:val="single" w:sz="6" w:space="0" w:color="666666"/>
-              <w:top w:val="single" w:sz="6" w:space="0" w:color="666666"/>
-              <w:left w:val="single" w:sz="6" w:space="0" w:color="666666"/>
-              <w:right w:val="single" w:sz="6" w:space="0" w:color="666666"/>
-            </w:tcBorders>
-            <w:shd w:val="clear" w:color="auto" w:fill="FFFFFF"/>
-            <w:tcMar>
-              <w:top w:w="0" w:type="dxa"/>
-              <w:bottom w:w="0" w:type="dxa"/>
-              <w:left w:w="0" w:type="dxa"/>
-              <w:right w:w="0" w:type="dxa"/>
-            </w:tcMar>
-            <w:vAlign w:val="center"/>
-          </w:tcPr>
-          <w:p>
-            <w:pPr>
-              <w:pStyle w:val="Normal"/>
-              <w:jc w:val="left"/>
-              <w:pBdr>
-                <w:bottom w:val="none" w:sz="0" w:space="0" w:color="000000"/>
-                <w:top w:val="none" w:sz="0" w:space="0" w:color="000000"/>
-                <w:left w:val="none" w:sz="0" w:space="0" w:color="000000"/>
-                <w:right w:val="none" w:sz="0" w:space="0" w:color="000000"/>
-              </w:pBdr>
-              <w:spacing w:after="100" w:before="100" w:line="240"/>
-              <w:ind w:left="100" w:right="100" w:firstLine="0" w:firstLineChars="0"/>
-            </w:pPr>
-            <w:r>
-              <w:rPr>
-                <w:rFonts w:ascii="Arial" w:hAnsi="Arial" w:eastAsia="Arial" w:cs="Arial"/>
-                <w:i w:val="false"/>
-                <w:b w:val="false"/>
-                <w:u w:val="none"/>
-                <w:sz w:val="22"/>
-                <w:szCs w:val="22"/>
-                <w:color w:val="000000"/>
-              </w:rPr>
-              <w:t xml:space="preserve">0.25</w:t>
-            </w:r>
-          </w:p>
-        </w:tc>
-        <w:tc>
-          <w:tcPr>
-            <w:tcBorders>
-              <w:bottom w:val="single" w:sz="6" w:space="0" w:color="666666"/>
-              <w:top w:val="single" w:sz="6" w:space="0" w:color="666666"/>
-              <w:left w:val="single" w:sz="6" w:space="0" w:color="666666"/>
-              <w:right w:val="single" w:sz="6" w:space="0" w:color="666666"/>
-            </w:tcBorders>
-            <w:shd w:val="clear" w:color="auto" w:fill="FFFFFF"/>
-            <w:tcMar>
-              <w:top w:w="0" w:type="dxa"/>
-              <w:bottom w:w="0" w:type="dxa"/>
-              <w:left w:w="0" w:type="dxa"/>
-              <w:right w:w="0" w:type="dxa"/>
-            </w:tcMar>
-            <w:vAlign w:val="center"/>
-          </w:tcPr>
-          <w:p>
-            <w:pPr>
-              <w:pStyle w:val="Normal"/>
-              <w:jc w:val="left"/>
-              <w:pBdr>
-                <w:bottom w:val="none" w:sz="0" w:space="0" w:color="000000"/>
-                <w:top w:val="none" w:sz="0" w:space="0" w:color="000000"/>
-                <w:left w:val="none" w:sz="0" w:space="0" w:color="000000"/>
-                <w:right w:val="none" w:sz="0" w:space="0" w:color="000000"/>
-              </w:pBdr>
-              <w:spacing w:after="100" w:before="100" w:line="240"/>
-              <w:ind w:left="100" w:right="100" w:firstLine="0" w:firstLineChars="0"/>
-            </w:pPr>
-            <w:r>
-              <w:rPr>
-                <w:rFonts w:ascii="Arial" w:hAnsi="Arial" w:eastAsia="Arial" w:cs="Arial"/>
-                <w:i w:val="false"/>
-                <w:b w:val="false"/>
-                <w:u w:val="none"/>
-                <w:sz w:val="22"/>
-                <w:szCs w:val="22"/>
-                <w:color w:val="000000"/>
-              </w:rPr>
-              <w:t xml:space="preserve">0.37</w:t>
+              <w:t xml:space="preserve">0.16</w:t>
+            </w:r>
+          </w:p>
+        </w:tc>
+        <w:tc>
+          <w:tcPr>
+            <w:tcBorders>
+              <w:bottom w:val="single" w:sz="6" w:space="0" w:color="666666"/>
+              <w:top w:val="single" w:sz="6" w:space="0" w:color="666666"/>
+              <w:left w:val="single" w:sz="6" w:space="0" w:color="666666"/>
+              <w:right w:val="single" w:sz="6" w:space="0" w:color="666666"/>
+            </w:tcBorders>
+            <w:shd w:val="clear" w:color="auto" w:fill="FFFFFF"/>
+            <w:tcMar>
+              <w:top w:w="0" w:type="dxa"/>
+              <w:bottom w:w="0" w:type="dxa"/>
+              <w:left w:w="0" w:type="dxa"/>
+              <w:right w:w="0" w:type="dxa"/>
+            </w:tcMar>
+            <w:vAlign w:val="center"/>
+          </w:tcPr>
+          <w:p>
+            <w:pPr>
+              <w:pStyle w:val="Normal"/>
+              <w:jc w:val="left"/>
+              <w:pBdr>
+                <w:bottom w:val="none" w:sz="0" w:space="0" w:color="000000"/>
+                <w:top w:val="none" w:sz="0" w:space="0" w:color="000000"/>
+                <w:left w:val="none" w:sz="0" w:space="0" w:color="000000"/>
+                <w:right w:val="none" w:sz="0" w:space="0" w:color="000000"/>
+              </w:pBdr>
+              <w:spacing w:after="100" w:before="100" w:line="240"/>
+              <w:ind w:left="100" w:right="100" w:firstLine="0" w:firstLineChars="0"/>
+            </w:pPr>
+            <w:r>
+              <w:rPr>
+                <w:rFonts w:ascii="Arial" w:hAnsi="Arial" w:eastAsia="Arial" w:cs="Arial"/>
+                <w:i w:val="false"/>
+                <w:b w:val="false"/>
+                <w:u w:val="none"/>
+                <w:sz w:val="22"/>
+                <w:szCs w:val="22"/>
+                <w:color w:val="000000"/>
+              </w:rPr>
+              <w:t xml:space="preserve">0.13</w:t>
+            </w:r>
+          </w:p>
+        </w:tc>
+        <w:tc>
+          <w:tcPr>
+            <w:tcBorders>
+              <w:bottom w:val="single" w:sz="6" w:space="0" w:color="666666"/>
+              <w:top w:val="single" w:sz="6" w:space="0" w:color="666666"/>
+              <w:left w:val="single" w:sz="6" w:space="0" w:color="666666"/>
+              <w:right w:val="single" w:sz="6" w:space="0" w:color="666666"/>
+            </w:tcBorders>
+            <w:shd w:val="clear" w:color="auto" w:fill="FFFFFF"/>
+            <w:tcMar>
+              <w:top w:w="0" w:type="dxa"/>
+              <w:bottom w:w="0" w:type="dxa"/>
+              <w:left w:w="0" w:type="dxa"/>
+              <w:right w:w="0" w:type="dxa"/>
+            </w:tcMar>
+            <w:vAlign w:val="center"/>
+          </w:tcPr>
+          <w:p>
+            <w:pPr>
+              <w:pStyle w:val="Normal"/>
+              <w:jc w:val="left"/>
+              <w:pBdr>
+                <w:bottom w:val="none" w:sz="0" w:space="0" w:color="000000"/>
+                <w:top w:val="none" w:sz="0" w:space="0" w:color="000000"/>
+                <w:left w:val="none" w:sz="0" w:space="0" w:color="000000"/>
+                <w:right w:val="none" w:sz="0" w:space="0" w:color="000000"/>
+              </w:pBdr>
+              <w:spacing w:after="100" w:before="100" w:line="240"/>
+              <w:ind w:left="100" w:right="100" w:firstLine="0" w:firstLineChars="0"/>
+            </w:pPr>
+            <w:r>
+              <w:rPr>
+                <w:rFonts w:ascii="Arial" w:hAnsi="Arial" w:eastAsia="Arial" w:cs="Arial"/>
+                <w:i w:val="false"/>
+                <w:b w:val="false"/>
+                <w:u w:val="none"/>
+                <w:sz w:val="22"/>
+                <w:szCs w:val="22"/>
+                <w:color w:val="000000"/>
+              </w:rPr>
+              <w:t xml:space="preserve">0.19</w:t>
             </w:r>
           </w:p>
         </w:tc>
@@ -5150,7 +5150,7 @@
                 <w:szCs w:val="22"/>
                 <w:color w:val="000000"/>
               </w:rPr>
-              <w:t xml:space="preserve">BETA(68.69, 152.89)</w:t>
+              <w:t xml:space="preserve">BETA(83.94, 443.99)</w:t>
             </w:r>
           </w:p>
         </w:tc>
@@ -5514,95 +5514,95 @@
                 <w:szCs w:val="22"/>
                 <w:color w:val="000000"/>
               </w:rPr>
-              <w:t xml:space="preserve">0.02</w:t>
-            </w:r>
-          </w:p>
-        </w:tc>
-        <w:tc>
-          <w:tcPr>
-            <w:tcBorders>
-              <w:bottom w:val="single" w:sz="6" w:space="0" w:color="666666"/>
-              <w:top w:val="single" w:sz="6" w:space="0" w:color="666666"/>
-              <w:left w:val="single" w:sz="6" w:space="0" w:color="666666"/>
-              <w:right w:val="single" w:sz="6" w:space="0" w:color="666666"/>
-            </w:tcBorders>
-            <w:shd w:val="clear" w:color="auto" w:fill="FFFFFF"/>
-            <w:tcMar>
-              <w:top w:w="0" w:type="dxa"/>
-              <w:bottom w:w="0" w:type="dxa"/>
-              <w:left w:w="0" w:type="dxa"/>
-              <w:right w:w="0" w:type="dxa"/>
-            </w:tcMar>
-            <w:vAlign w:val="center"/>
-          </w:tcPr>
-          <w:p>
-            <w:pPr>
-              <w:pStyle w:val="Normal"/>
-              <w:jc w:val="left"/>
-              <w:pBdr>
-                <w:bottom w:val="none" w:sz="0" w:space="0" w:color="000000"/>
-                <w:top w:val="none" w:sz="0" w:space="0" w:color="000000"/>
-                <w:left w:val="none" w:sz="0" w:space="0" w:color="000000"/>
-                <w:right w:val="none" w:sz="0" w:space="0" w:color="000000"/>
-              </w:pBdr>
-              <w:spacing w:after="100" w:before="100" w:line="240"/>
-              <w:ind w:left="100" w:right="100" w:firstLine="0" w:firstLineChars="0"/>
-            </w:pPr>
-            <w:r>
-              <w:rPr>
-                <w:rFonts w:ascii="Arial" w:hAnsi="Arial" w:eastAsia="Arial" w:cs="Arial"/>
-                <w:i w:val="false"/>
-                <w:b w:val="false"/>
-                <w:u w:val="none"/>
-                <w:sz w:val="22"/>
-                <w:szCs w:val="22"/>
-                <w:color w:val="000000"/>
-              </w:rPr>
-              <w:t xml:space="preserve">0.02</w:t>
-            </w:r>
-          </w:p>
-        </w:tc>
-        <w:tc>
-          <w:tcPr>
-            <w:tcBorders>
-              <w:bottom w:val="single" w:sz="6" w:space="0" w:color="666666"/>
-              <w:top w:val="single" w:sz="6" w:space="0" w:color="666666"/>
-              <w:left w:val="single" w:sz="6" w:space="0" w:color="666666"/>
-              <w:right w:val="single" w:sz="6" w:space="0" w:color="666666"/>
-            </w:tcBorders>
-            <w:shd w:val="clear" w:color="auto" w:fill="FFFFFF"/>
-            <w:tcMar>
-              <w:top w:w="0" w:type="dxa"/>
-              <w:bottom w:w="0" w:type="dxa"/>
-              <w:left w:w="0" w:type="dxa"/>
-              <w:right w:w="0" w:type="dxa"/>
-            </w:tcMar>
-            <w:vAlign w:val="center"/>
-          </w:tcPr>
-          <w:p>
-            <w:pPr>
-              <w:pStyle w:val="Normal"/>
-              <w:jc w:val="left"/>
-              <w:pBdr>
-                <w:bottom w:val="none" w:sz="0" w:space="0" w:color="000000"/>
-                <w:top w:val="none" w:sz="0" w:space="0" w:color="000000"/>
-                <w:left w:val="none" w:sz="0" w:space="0" w:color="000000"/>
-                <w:right w:val="none" w:sz="0" w:space="0" w:color="000000"/>
-              </w:pBdr>
-              <w:spacing w:after="100" w:before="100" w:line="240"/>
-              <w:ind w:left="100" w:right="100" w:firstLine="0" w:firstLineChars="0"/>
-            </w:pPr>
-            <w:r>
-              <w:rPr>
-                <w:rFonts w:ascii="Arial" w:hAnsi="Arial" w:eastAsia="Arial" w:cs="Arial"/>
-                <w:i w:val="false"/>
-                <w:b w:val="false"/>
-                <w:u w:val="none"/>
-                <w:sz w:val="22"/>
-                <w:szCs w:val="22"/>
-                <w:color w:val="000000"/>
-              </w:rPr>
-              <w:t xml:space="preserve">0.02</w:t>
+              <w:t xml:space="preserve">0.01</w:t>
+            </w:r>
+          </w:p>
+        </w:tc>
+        <w:tc>
+          <w:tcPr>
+            <w:tcBorders>
+              <w:bottom w:val="single" w:sz="6" w:space="0" w:color="666666"/>
+              <w:top w:val="single" w:sz="6" w:space="0" w:color="666666"/>
+              <w:left w:val="single" w:sz="6" w:space="0" w:color="666666"/>
+              <w:right w:val="single" w:sz="6" w:space="0" w:color="666666"/>
+            </w:tcBorders>
+            <w:shd w:val="clear" w:color="auto" w:fill="FFFFFF"/>
+            <w:tcMar>
+              <w:top w:w="0" w:type="dxa"/>
+              <w:bottom w:w="0" w:type="dxa"/>
+              <w:left w:w="0" w:type="dxa"/>
+              <w:right w:w="0" w:type="dxa"/>
+            </w:tcMar>
+            <w:vAlign w:val="center"/>
+          </w:tcPr>
+          <w:p>
+            <w:pPr>
+              <w:pStyle w:val="Normal"/>
+              <w:jc w:val="left"/>
+              <w:pBdr>
+                <w:bottom w:val="none" w:sz="0" w:space="0" w:color="000000"/>
+                <w:top w:val="none" w:sz="0" w:space="0" w:color="000000"/>
+                <w:left w:val="none" w:sz="0" w:space="0" w:color="000000"/>
+                <w:right w:val="none" w:sz="0" w:space="0" w:color="000000"/>
+              </w:pBdr>
+              <w:spacing w:after="100" w:before="100" w:line="240"/>
+              <w:ind w:left="100" w:right="100" w:firstLine="0" w:firstLineChars="0"/>
+            </w:pPr>
+            <w:r>
+              <w:rPr>
+                <w:rFonts w:ascii="Arial" w:hAnsi="Arial" w:eastAsia="Arial" w:cs="Arial"/>
+                <w:i w:val="false"/>
+                <w:b w:val="false"/>
+                <w:u w:val="none"/>
+                <w:sz w:val="22"/>
+                <w:szCs w:val="22"/>
+                <w:color w:val="000000"/>
+              </w:rPr>
+              <w:t xml:space="preserve">0.01</w:t>
+            </w:r>
+          </w:p>
+        </w:tc>
+        <w:tc>
+          <w:tcPr>
+            <w:tcBorders>
+              <w:bottom w:val="single" w:sz="6" w:space="0" w:color="666666"/>
+              <w:top w:val="single" w:sz="6" w:space="0" w:color="666666"/>
+              <w:left w:val="single" w:sz="6" w:space="0" w:color="666666"/>
+              <w:right w:val="single" w:sz="6" w:space="0" w:color="666666"/>
+            </w:tcBorders>
+            <w:shd w:val="clear" w:color="auto" w:fill="FFFFFF"/>
+            <w:tcMar>
+              <w:top w:w="0" w:type="dxa"/>
+              <w:bottom w:w="0" w:type="dxa"/>
+              <w:left w:w="0" w:type="dxa"/>
+              <w:right w:w="0" w:type="dxa"/>
+            </w:tcMar>
+            <w:vAlign w:val="center"/>
+          </w:tcPr>
+          <w:p>
+            <w:pPr>
+              <w:pStyle w:val="Normal"/>
+              <w:jc w:val="left"/>
+              <w:pBdr>
+                <w:bottom w:val="none" w:sz="0" w:space="0" w:color="000000"/>
+                <w:top w:val="none" w:sz="0" w:space="0" w:color="000000"/>
+                <w:left w:val="none" w:sz="0" w:space="0" w:color="000000"/>
+                <w:right w:val="none" w:sz="0" w:space="0" w:color="000000"/>
+              </w:pBdr>
+              <w:spacing w:after="100" w:before="100" w:line="240"/>
+              <w:ind w:left="100" w:right="100" w:firstLine="0" w:firstLineChars="0"/>
+            </w:pPr>
+            <w:r>
+              <w:rPr>
+                <w:rFonts w:ascii="Arial" w:hAnsi="Arial" w:eastAsia="Arial" w:cs="Arial"/>
+                <w:i w:val="false"/>
+                <w:b w:val="false"/>
+                <w:u w:val="none"/>
+                <w:sz w:val="22"/>
+                <w:szCs w:val="22"/>
+                <w:color w:val="000000"/>
+              </w:rPr>
+              <w:t xml:space="preserve">0.01</w:t>
             </w:r>
           </w:p>
         </w:tc>
@@ -5690,7 +5690,7 @@
                 <w:szCs w:val="22"/>
                 <w:color w:val="000000"/>
               </w:rPr>
-              <w:t xml:space="preserve">BETA(97.98, 4801.02)</w:t>
+              <w:t xml:space="preserve">BETA(99.05, 10456.81)</w:t>
             </w:r>
           </w:p>
         </w:tc>
@@ -5784,95 +5784,95 @@
                 <w:szCs w:val="22"/>
                 <w:color w:val="000000"/>
               </w:rPr>
-              <w:t xml:space="preserve">0.26</w:t>
-            </w:r>
-          </w:p>
-        </w:tc>
-        <w:tc>
-          <w:tcPr>
-            <w:tcBorders>
-              <w:bottom w:val="single" w:sz="6" w:space="0" w:color="666666"/>
-              <w:top w:val="single" w:sz="6" w:space="0" w:color="666666"/>
-              <w:left w:val="single" w:sz="6" w:space="0" w:color="666666"/>
-              <w:right w:val="single" w:sz="6" w:space="0" w:color="666666"/>
-            </w:tcBorders>
-            <w:shd w:val="clear" w:color="auto" w:fill="FFFFFF"/>
-            <w:tcMar>
-              <w:top w:w="0" w:type="dxa"/>
-              <w:bottom w:w="0" w:type="dxa"/>
-              <w:left w:w="0" w:type="dxa"/>
-              <w:right w:w="0" w:type="dxa"/>
-            </w:tcMar>
-            <w:vAlign w:val="center"/>
-          </w:tcPr>
-          <w:p>
-            <w:pPr>
-              <w:pStyle w:val="Normal"/>
-              <w:jc w:val="left"/>
-              <w:pBdr>
-                <w:bottom w:val="none" w:sz="0" w:space="0" w:color="000000"/>
-                <w:top w:val="none" w:sz="0" w:space="0" w:color="000000"/>
-                <w:left w:val="none" w:sz="0" w:space="0" w:color="000000"/>
-                <w:right w:val="none" w:sz="0" w:space="0" w:color="000000"/>
-              </w:pBdr>
-              <w:spacing w:after="100" w:before="100" w:line="240"/>
-              <w:ind w:left="100" w:right="100" w:firstLine="0" w:firstLineChars="0"/>
-            </w:pPr>
-            <w:r>
-              <w:rPr>
-                <w:rFonts w:ascii="Arial" w:hAnsi="Arial" w:eastAsia="Arial" w:cs="Arial"/>
-                <w:i w:val="false"/>
-                <w:b w:val="false"/>
-                <w:u w:val="none"/>
-                <w:sz w:val="22"/>
-                <w:szCs w:val="22"/>
-                <w:color w:val="000000"/>
-              </w:rPr>
-              <w:t xml:space="preserve">0.21</w:t>
-            </w:r>
-          </w:p>
-        </w:tc>
-        <w:tc>
-          <w:tcPr>
-            <w:tcBorders>
-              <w:bottom w:val="single" w:sz="6" w:space="0" w:color="666666"/>
-              <w:top w:val="single" w:sz="6" w:space="0" w:color="666666"/>
-              <w:left w:val="single" w:sz="6" w:space="0" w:color="666666"/>
-              <w:right w:val="single" w:sz="6" w:space="0" w:color="666666"/>
-            </w:tcBorders>
-            <w:shd w:val="clear" w:color="auto" w:fill="FFFFFF"/>
-            <w:tcMar>
-              <w:top w:w="0" w:type="dxa"/>
-              <w:bottom w:w="0" w:type="dxa"/>
-              <w:left w:w="0" w:type="dxa"/>
-              <w:right w:w="0" w:type="dxa"/>
-            </w:tcMar>
-            <w:vAlign w:val="center"/>
-          </w:tcPr>
-          <w:p>
-            <w:pPr>
-              <w:pStyle w:val="Normal"/>
-              <w:jc w:val="left"/>
-              <w:pBdr>
-                <w:bottom w:val="none" w:sz="0" w:space="0" w:color="000000"/>
-                <w:top w:val="none" w:sz="0" w:space="0" w:color="000000"/>
-                <w:left w:val="none" w:sz="0" w:space="0" w:color="000000"/>
-                <w:right w:val="none" w:sz="0" w:space="0" w:color="000000"/>
-              </w:pBdr>
-              <w:spacing w:after="100" w:before="100" w:line="240"/>
-              <w:ind w:left="100" w:right="100" w:firstLine="0" w:firstLineChars="0"/>
-            </w:pPr>
-            <w:r>
-              <w:rPr>
-                <w:rFonts w:ascii="Arial" w:hAnsi="Arial" w:eastAsia="Arial" w:cs="Arial"/>
-                <w:i w:val="false"/>
-                <w:b w:val="false"/>
-                <w:u w:val="none"/>
-                <w:sz w:val="22"/>
-                <w:szCs w:val="22"/>
-                <w:color w:val="000000"/>
-              </w:rPr>
-              <w:t xml:space="preserve">0.31</w:t>
+              <w:t xml:space="preserve">0.13</w:t>
+            </w:r>
+          </w:p>
+        </w:tc>
+        <w:tc>
+          <w:tcPr>
+            <w:tcBorders>
+              <w:bottom w:val="single" w:sz="6" w:space="0" w:color="666666"/>
+              <w:top w:val="single" w:sz="6" w:space="0" w:color="666666"/>
+              <w:left w:val="single" w:sz="6" w:space="0" w:color="666666"/>
+              <w:right w:val="single" w:sz="6" w:space="0" w:color="666666"/>
+            </w:tcBorders>
+            <w:shd w:val="clear" w:color="auto" w:fill="FFFFFF"/>
+            <w:tcMar>
+              <w:top w:w="0" w:type="dxa"/>
+              <w:bottom w:w="0" w:type="dxa"/>
+              <w:left w:w="0" w:type="dxa"/>
+              <w:right w:w="0" w:type="dxa"/>
+            </w:tcMar>
+            <w:vAlign w:val="center"/>
+          </w:tcPr>
+          <w:p>
+            <w:pPr>
+              <w:pStyle w:val="Normal"/>
+              <w:jc w:val="left"/>
+              <w:pBdr>
+                <w:bottom w:val="none" w:sz="0" w:space="0" w:color="000000"/>
+                <w:top w:val="none" w:sz="0" w:space="0" w:color="000000"/>
+                <w:left w:val="none" w:sz="0" w:space="0" w:color="000000"/>
+                <w:right w:val="none" w:sz="0" w:space="0" w:color="000000"/>
+              </w:pBdr>
+              <w:spacing w:after="100" w:before="100" w:line="240"/>
+              <w:ind w:left="100" w:right="100" w:firstLine="0" w:firstLineChars="0"/>
+            </w:pPr>
+            <w:r>
+              <w:rPr>
+                <w:rFonts w:ascii="Arial" w:hAnsi="Arial" w:eastAsia="Arial" w:cs="Arial"/>
+                <w:i w:val="false"/>
+                <w:b w:val="false"/>
+                <w:u w:val="none"/>
+                <w:sz w:val="22"/>
+                <w:szCs w:val="22"/>
+                <w:color w:val="000000"/>
+              </w:rPr>
+              <w:t xml:space="preserve">0.10</w:t>
+            </w:r>
+          </w:p>
+        </w:tc>
+        <w:tc>
+          <w:tcPr>
+            <w:tcBorders>
+              <w:bottom w:val="single" w:sz="6" w:space="0" w:color="666666"/>
+              <w:top w:val="single" w:sz="6" w:space="0" w:color="666666"/>
+              <w:left w:val="single" w:sz="6" w:space="0" w:color="666666"/>
+              <w:right w:val="single" w:sz="6" w:space="0" w:color="666666"/>
+            </w:tcBorders>
+            <w:shd w:val="clear" w:color="auto" w:fill="FFFFFF"/>
+            <w:tcMar>
+              <w:top w:w="0" w:type="dxa"/>
+              <w:bottom w:w="0" w:type="dxa"/>
+              <w:left w:w="0" w:type="dxa"/>
+              <w:right w:w="0" w:type="dxa"/>
+            </w:tcMar>
+            <w:vAlign w:val="center"/>
+          </w:tcPr>
+          <w:p>
+            <w:pPr>
+              <w:pStyle w:val="Normal"/>
+              <w:jc w:val="left"/>
+              <w:pBdr>
+                <w:bottom w:val="none" w:sz="0" w:space="0" w:color="000000"/>
+                <w:top w:val="none" w:sz="0" w:space="0" w:color="000000"/>
+                <w:left w:val="none" w:sz="0" w:space="0" w:color="000000"/>
+                <w:right w:val="none" w:sz="0" w:space="0" w:color="000000"/>
+              </w:pBdr>
+              <w:spacing w:after="100" w:before="100" w:line="240"/>
+              <w:ind w:left="100" w:right="100" w:firstLine="0" w:firstLineChars="0"/>
+            </w:pPr>
+            <w:r>
+              <w:rPr>
+                <w:rFonts w:ascii="Arial" w:hAnsi="Arial" w:eastAsia="Arial" w:cs="Arial"/>
+                <w:i w:val="false"/>
+                <w:b w:val="false"/>
+                <w:u w:val="none"/>
+                <w:sz w:val="22"/>
+                <w:szCs w:val="22"/>
+                <w:color w:val="000000"/>
+              </w:rPr>
+              <w:t xml:space="preserve">0.16</w:t>
             </w:r>
           </w:p>
         </w:tc>
@@ -5960,7 +5960,7 @@
                 <w:szCs w:val="22"/>
                 <w:color w:val="000000"/>
               </w:rPr>
-              <w:t xml:space="preserve">BETA(73.74, 209.88)</w:t>
+              <w:t xml:space="preserve">BETA(86.76, 575.07)</w:t>
             </w:r>
           </w:p>
         </w:tc>
@@ -6054,95 +6054,95 @@
                 <w:szCs w:val="22"/>
                 <w:color w:val="000000"/>
               </w:rPr>
-              <w:t xml:space="preserve">0.24</w:t>
-            </w:r>
-          </w:p>
-        </w:tc>
-        <w:tc>
-          <w:tcPr>
-            <w:tcBorders>
-              <w:bottom w:val="single" w:sz="6" w:space="0" w:color="666666"/>
-              <w:top w:val="single" w:sz="6" w:space="0" w:color="666666"/>
-              <w:left w:val="single" w:sz="6" w:space="0" w:color="666666"/>
-              <w:right w:val="single" w:sz="6" w:space="0" w:color="666666"/>
-            </w:tcBorders>
-            <w:shd w:val="clear" w:color="auto" w:fill="FFFFFF"/>
-            <w:tcMar>
-              <w:top w:w="0" w:type="dxa"/>
-              <w:bottom w:w="0" w:type="dxa"/>
-              <w:left w:w="0" w:type="dxa"/>
-              <w:right w:w="0" w:type="dxa"/>
-            </w:tcMar>
-            <w:vAlign w:val="center"/>
-          </w:tcPr>
-          <w:p>
-            <w:pPr>
-              <w:pStyle w:val="Normal"/>
-              <w:jc w:val="left"/>
-              <w:pBdr>
-                <w:bottom w:val="none" w:sz="0" w:space="0" w:color="000000"/>
-                <w:top w:val="none" w:sz="0" w:space="0" w:color="000000"/>
-                <w:left w:val="none" w:sz="0" w:space="0" w:color="000000"/>
-                <w:right w:val="none" w:sz="0" w:space="0" w:color="000000"/>
-              </w:pBdr>
-              <w:spacing w:after="100" w:before="100" w:line="240"/>
-              <w:ind w:left="100" w:right="100" w:firstLine="0" w:firstLineChars="0"/>
-            </w:pPr>
-            <w:r>
-              <w:rPr>
-                <w:rFonts w:ascii="Arial" w:hAnsi="Arial" w:eastAsia="Arial" w:cs="Arial"/>
-                <w:i w:val="false"/>
-                <w:b w:val="false"/>
-                <w:u w:val="none"/>
-                <w:sz w:val="22"/>
-                <w:szCs w:val="22"/>
-                <w:color w:val="000000"/>
-              </w:rPr>
-              <w:t xml:space="preserve">0.19</w:t>
-            </w:r>
-          </w:p>
-        </w:tc>
-        <w:tc>
-          <w:tcPr>
-            <w:tcBorders>
-              <w:bottom w:val="single" w:sz="6" w:space="0" w:color="666666"/>
-              <w:top w:val="single" w:sz="6" w:space="0" w:color="666666"/>
-              <w:left w:val="single" w:sz="6" w:space="0" w:color="666666"/>
-              <w:right w:val="single" w:sz="6" w:space="0" w:color="666666"/>
-            </w:tcBorders>
-            <w:shd w:val="clear" w:color="auto" w:fill="FFFFFF"/>
-            <w:tcMar>
-              <w:top w:w="0" w:type="dxa"/>
-              <w:bottom w:w="0" w:type="dxa"/>
-              <w:left w:w="0" w:type="dxa"/>
-              <w:right w:w="0" w:type="dxa"/>
-            </w:tcMar>
-            <w:vAlign w:val="center"/>
-          </w:tcPr>
-          <w:p>
-            <w:pPr>
-              <w:pStyle w:val="Normal"/>
-              <w:jc w:val="left"/>
-              <w:pBdr>
-                <w:bottom w:val="none" w:sz="0" w:space="0" w:color="000000"/>
-                <w:top w:val="none" w:sz="0" w:space="0" w:color="000000"/>
-                <w:left w:val="none" w:sz="0" w:space="0" w:color="000000"/>
-                <w:right w:val="none" w:sz="0" w:space="0" w:color="000000"/>
-              </w:pBdr>
-              <w:spacing w:after="100" w:before="100" w:line="240"/>
-              <w:ind w:left="100" w:right="100" w:firstLine="0" w:firstLineChars="0"/>
-            </w:pPr>
-            <w:r>
-              <w:rPr>
-                <w:rFonts w:ascii="Arial" w:hAnsi="Arial" w:eastAsia="Arial" w:cs="Arial"/>
-                <w:i w:val="false"/>
-                <w:b w:val="false"/>
-                <w:u w:val="none"/>
-                <w:sz w:val="22"/>
-                <w:szCs w:val="22"/>
-                <w:color w:val="000000"/>
-              </w:rPr>
-              <w:t xml:space="preserve">0.29</w:t>
+              <w:t xml:space="preserve">0.12</w:t>
+            </w:r>
+          </w:p>
+        </w:tc>
+        <w:tc>
+          <w:tcPr>
+            <w:tcBorders>
+              <w:bottom w:val="single" w:sz="6" w:space="0" w:color="666666"/>
+              <w:top w:val="single" w:sz="6" w:space="0" w:color="666666"/>
+              <w:left w:val="single" w:sz="6" w:space="0" w:color="666666"/>
+              <w:right w:val="single" w:sz="6" w:space="0" w:color="666666"/>
+            </w:tcBorders>
+            <w:shd w:val="clear" w:color="auto" w:fill="FFFFFF"/>
+            <w:tcMar>
+              <w:top w:w="0" w:type="dxa"/>
+              <w:bottom w:w="0" w:type="dxa"/>
+              <w:left w:w="0" w:type="dxa"/>
+              <w:right w:w="0" w:type="dxa"/>
+            </w:tcMar>
+            <w:vAlign w:val="center"/>
+          </w:tcPr>
+          <w:p>
+            <w:pPr>
+              <w:pStyle w:val="Normal"/>
+              <w:jc w:val="left"/>
+              <w:pBdr>
+                <w:bottom w:val="none" w:sz="0" w:space="0" w:color="000000"/>
+                <w:top w:val="none" w:sz="0" w:space="0" w:color="000000"/>
+                <w:left w:val="none" w:sz="0" w:space="0" w:color="000000"/>
+                <w:right w:val="none" w:sz="0" w:space="0" w:color="000000"/>
+              </w:pBdr>
+              <w:spacing w:after="100" w:before="100" w:line="240"/>
+              <w:ind w:left="100" w:right="100" w:firstLine="0" w:firstLineChars="0"/>
+            </w:pPr>
+            <w:r>
+              <w:rPr>
+                <w:rFonts w:ascii="Arial" w:hAnsi="Arial" w:eastAsia="Arial" w:cs="Arial"/>
+                <w:i w:val="false"/>
+                <w:b w:val="false"/>
+                <w:u w:val="none"/>
+                <w:sz w:val="22"/>
+                <w:szCs w:val="22"/>
+                <w:color w:val="000000"/>
+              </w:rPr>
+              <w:t xml:space="preserve">0.10</w:t>
+            </w:r>
+          </w:p>
+        </w:tc>
+        <w:tc>
+          <w:tcPr>
+            <w:tcBorders>
+              <w:bottom w:val="single" w:sz="6" w:space="0" w:color="666666"/>
+              <w:top w:val="single" w:sz="6" w:space="0" w:color="666666"/>
+              <w:left w:val="single" w:sz="6" w:space="0" w:color="666666"/>
+              <w:right w:val="single" w:sz="6" w:space="0" w:color="666666"/>
+            </w:tcBorders>
+            <w:shd w:val="clear" w:color="auto" w:fill="FFFFFF"/>
+            <w:tcMar>
+              <w:top w:w="0" w:type="dxa"/>
+              <w:bottom w:w="0" w:type="dxa"/>
+              <w:left w:w="0" w:type="dxa"/>
+              <w:right w:w="0" w:type="dxa"/>
+            </w:tcMar>
+            <w:vAlign w:val="center"/>
+          </w:tcPr>
+          <w:p>
+            <w:pPr>
+              <w:pStyle w:val="Normal"/>
+              <w:jc w:val="left"/>
+              <w:pBdr>
+                <w:bottom w:val="none" w:sz="0" w:space="0" w:color="000000"/>
+                <w:top w:val="none" w:sz="0" w:space="0" w:color="000000"/>
+                <w:left w:val="none" w:sz="0" w:space="0" w:color="000000"/>
+                <w:right w:val="none" w:sz="0" w:space="0" w:color="000000"/>
+              </w:pBdr>
+              <w:spacing w:after="100" w:before="100" w:line="240"/>
+              <w:ind w:left="100" w:right="100" w:firstLine="0" w:firstLineChars="0"/>
+            </w:pPr>
+            <w:r>
+              <w:rPr>
+                <w:rFonts w:ascii="Arial" w:hAnsi="Arial" w:eastAsia="Arial" w:cs="Arial"/>
+                <w:i w:val="false"/>
+                <w:b w:val="false"/>
+                <w:u w:val="none"/>
+                <w:sz w:val="22"/>
+                <w:szCs w:val="22"/>
+                <w:color w:val="000000"/>
+              </w:rPr>
+              <w:t xml:space="preserve">0.14</w:t>
             </w:r>
           </w:p>
         </w:tc>
@@ -6230,7 +6230,7 @@
                 <w:szCs w:val="22"/>
                 <w:color w:val="000000"/>
               </w:rPr>
-              <w:t xml:space="preserve">BETA(75.76, 239.91)</w:t>
+              <w:t xml:space="preserve">BETA(87.86, 643.03)</w:t>
             </w:r>
           </w:p>
         </w:tc>

</xml_diff>